<commit_message>
Se corrigieron los CU 20,14,12
</commit_message>
<xml_diff>
--- a/Casos de Uso/CU12-AgregarReporteMensual.docx
+++ b/Casos de Uso/CU12-AgregarReporteMensual.docx
@@ -159,12 +159,71 @@
             <w:tcW w:w="7357" w:type="dxa"/>
           </w:tcPr>
           <w:p>
-            <w:r>
-              <w:t>No se ha registrado el REPORTEMENSUAL</w:t>
-            </w:r>
-            <w:r>
-              <w:t xml:space="preserve"> y el DOCUMENTO asociado al nuevo REPORTEMENSUAL ya fue registrado en el sistema.</w:t>
-            </w:r>
+            <w:pPr>
+              <w:rPr>
+                <w:u w:val="single"/>
+              </w:rPr>
+            </w:pPr>
+            <w:r>
+              <w:rPr>
+                <w:rFonts w:ascii="Calibri" w:hAnsi="Calibri" w:cs="Calibri"/>
+                <w:color w:val="000000"/>
+              </w:rPr>
+              <w:t>EL DOCUMENTO asociado</w:t>
+            </w:r>
+            <w:r>
+              <w:rPr>
+                <w:rFonts w:ascii="Calibri" w:hAnsi="Calibri" w:cs="Calibri"/>
+                <w:color w:val="000000"/>
+              </w:rPr>
+              <w:t xml:space="preserve"> </w:t>
+            </w:r>
+            <w:r>
+              <w:rPr>
+                <w:rFonts w:ascii="Calibri" w:hAnsi="Calibri" w:cs="Calibri"/>
+                <w:color w:val="000000"/>
+              </w:rPr>
+              <w:t>(el Reporte mensual</w:t>
+            </w:r>
+            <w:r>
+              <w:rPr>
+                <w:rFonts w:ascii="Calibri" w:hAnsi="Calibri" w:cs="Calibri"/>
+                <w:color w:val="000000"/>
+              </w:rPr>
+              <w:t xml:space="preserve"> </w:t>
+            </w:r>
+            <w:r>
+              <w:rPr>
+                <w:rFonts w:ascii="Calibri" w:hAnsi="Calibri" w:cs="Calibri"/>
+                <w:color w:val="000000"/>
+              </w:rPr>
+              <w:t xml:space="preserve">en </w:t>
+            </w:r>
+            <w:proofErr w:type="spellStart"/>
+            <w:r>
+              <w:rPr>
+                <w:rFonts w:ascii="Calibri" w:hAnsi="Calibri" w:cs="Calibri"/>
+                <w:color w:val="000000"/>
+              </w:rPr>
+              <w:t>pdf</w:t>
+            </w:r>
+            <w:proofErr w:type="spellEnd"/>
+            <w:r>
+              <w:rPr>
+                <w:rFonts w:ascii="Calibri" w:hAnsi="Calibri" w:cs="Calibri"/>
+                <w:color w:val="000000"/>
+              </w:rPr>
+              <w:t>) al</w:t>
+            </w:r>
+            <w:r>
+              <w:rPr>
+                <w:rFonts w:ascii="Calibri" w:hAnsi="Calibri" w:cs="Calibri"/>
+                <w:color w:val="000000"/>
+              </w:rPr>
+              <w:t xml:space="preserve"> REPORTEMENSUAL ya ha sido registrado. No ha sido registrado el REPORTEMENSUAL.</w:t>
+            </w:r>
+            <w:bookmarkStart w:id="0" w:name="_GoBack"/>
+            <w:bookmarkEnd w:id="0"/>
           </w:p>
         </w:tc>
       </w:tr>
@@ -240,8 +299,6 @@
             <w:r>
               <w:t>, documento de reporte</w:t>
             </w:r>
-            <w:bookmarkStart w:id="0" w:name="_GoBack"/>
-            <w:bookmarkEnd w:id="0"/>
             <w:r>
               <w:t>.</w:t>
             </w:r>
@@ -1339,7 +1396,7 @@
       </w:pPr>
     </w:pPrDefault>
   </w:docDefaults>
-  <w:latentStyles w:defLockedState="0" w:defUIPriority="99" w:defSemiHidden="0" w:defUnhideWhenUsed="0" w:defQFormat="0" w:count="375">
+  <w:latentStyles w:defLockedState="0" w:defUIPriority="99" w:defSemiHidden="0" w:defUnhideWhenUsed="0" w:defQFormat="0" w:count="376">
     <w:lsdException w:name="Normal" w:uiPriority="0" w:qFormat="1"/>
     <w:lsdException w:name="heading 1" w:uiPriority="9" w:qFormat="1"/>
     <w:lsdException w:name="heading 2" w:semiHidden="1" w:uiPriority="9" w:unhideWhenUsed="1" w:qFormat="1"/>
@@ -1445,7 +1502,6 @@
     <w:lsdException w:name="HTML Sample" w:semiHidden="1" w:unhideWhenUsed="1"/>
     <w:lsdException w:name="HTML Typewriter" w:semiHidden="1" w:unhideWhenUsed="1"/>
     <w:lsdException w:name="HTML Variable" w:semiHidden="1" w:unhideWhenUsed="1"/>
-    <w:lsdException w:name="Normal Table" w:semiHidden="1" w:unhideWhenUsed="1"/>
     <w:lsdException w:name="annotation subject" w:semiHidden="1" w:unhideWhenUsed="1"/>
     <w:lsdException w:name="No List" w:semiHidden="1" w:unhideWhenUsed="1"/>
     <w:lsdException w:name="Outline List 1" w:semiHidden="1" w:unhideWhenUsed="1"/>
@@ -1492,10 +1548,8 @@
     <w:lsdException w:name="Table Subtle 2" w:semiHidden="1" w:unhideWhenUsed="1"/>
     <w:lsdException w:name="Table Web 1" w:semiHidden="1" w:unhideWhenUsed="1"/>
     <w:lsdException w:name="Table Web 2" w:semiHidden="1" w:unhideWhenUsed="1"/>
-    <w:lsdException w:name="Table Web 3" w:semiHidden="1" w:unhideWhenUsed="1"/>
     <w:lsdException w:name="Balloon Text" w:semiHidden="1" w:unhideWhenUsed="1"/>
     <w:lsdException w:name="Table Grid" w:uiPriority="39"/>
-    <w:lsdException w:name="Table Theme" w:semiHidden="1" w:unhideWhenUsed="1"/>
     <w:lsdException w:name="Placeholder Text" w:semiHidden="1"/>
     <w:lsdException w:name="No Spacing" w:uiPriority="1" w:qFormat="1"/>
     <w:lsdException w:name="Light Shading" w:uiPriority="60"/>
@@ -1715,6 +1769,7 @@
     <w:lsdException w:name="Smart Hyperlink" w:semiHidden="1" w:unhideWhenUsed="1"/>
     <w:lsdException w:name="Hashtag" w:semiHidden="1" w:unhideWhenUsed="1"/>
     <w:lsdException w:name="Unresolved Mention" w:semiHidden="1" w:unhideWhenUsed="1"/>
+    <w:lsdException w:name="Smart Link" w:semiHidden="1" w:unhideWhenUsed="1"/>
   </w:latentStyles>
   <w:style w:type="paragraph" w:default="1" w:styleId="Normal">
     <w:name w:val="Normal"/>

</xml_diff>